<commit_message>
Fixed very minor issues in analysis and design document
</commit_message>
<xml_diff>
--- a/Project_Analysis_and_Design_Document.docx
+++ b/Project_Analysis_and_Design_Document.docx
@@ -300,6 +300,9 @@
             <w:pPr>
               <w:pStyle w:val="Tabletext"/>
             </w:pPr>
+            <w:r>
+              <w:t>25/Apr/2018</w:t>
+            </w:r>
           </w:p>
         </w:tc>
         <w:tc>
@@ -310,6 +313,9 @@
             <w:pPr>
               <w:pStyle w:val="Tabletext"/>
             </w:pPr>
+            <w:r>
+              <w:t>2.0</w:t>
+            </w:r>
           </w:p>
         </w:tc>
         <w:tc>
@@ -320,6 +326,9 @@
             <w:pPr>
               <w:pStyle w:val="Tabletext"/>
             </w:pPr>
+            <w:r>
+              <w:t>First iteration</w:t>
+            </w:r>
           </w:p>
         </w:tc>
         <w:tc>
@@ -330,6 +339,22 @@
             <w:pPr>
               <w:pStyle w:val="Tabletext"/>
             </w:pPr>
+            <w:r>
+              <w:t xml:space="preserve">Robert </w:t>
+            </w:r>
+            <w:proofErr w:type="spellStart"/>
+            <w:r>
+              <w:t>Varadi</w:t>
+            </w:r>
+            <w:proofErr w:type="spellEnd"/>
+          </w:p>
+          <w:p>
+            <w:pPr>
+              <w:pStyle w:val="Tabletext"/>
+            </w:pPr>
+            <w:r>
+              <w:t>Ieremias Viorel</w:t>
+            </w:r>
           </w:p>
         </w:tc>
       </w:tr>
@@ -492,80 +517,62 @@
       <w:r>
         <w:rPr>
           <w:noProof/>
+        </w:rPr>
+        <w:t>I.</w:t>
+      </w:r>
+      <w:r>
+        <w:rPr>
+          <w:rFonts w:asciiTheme="minorHAnsi" w:eastAsiaTheme="minorEastAsia" w:hAnsiTheme="minorHAnsi" w:cstheme="minorBidi"/>
+          <w:noProof/>
           <w:sz w:val="22"/>
           <w:szCs w:val="22"/>
         </w:rPr>
-        <w:t>I.</w:t>
-      </w:r>
-      <w:r>
-        <w:rPr>
-          <w:rFonts w:asciiTheme="minorHAnsi" w:eastAsiaTheme="minorEastAsia" w:hAnsiTheme="minorHAnsi" w:cstheme="minorBidi"/>
-          <w:noProof/>
-          <w:sz w:val="22"/>
-          <w:szCs w:val="22"/>
-        </w:rPr>
         <w:tab/>
       </w:r>
       <w:r>
         <w:rPr>
           <w:noProof/>
-          <w:sz w:val="22"/>
-          <w:szCs w:val="22"/>
         </w:rPr>
         <w:t>Project Specification</w:t>
       </w:r>
       <w:r>
         <w:rPr>
           <w:noProof/>
-          <w:sz w:val="22"/>
-          <w:szCs w:val="22"/>
         </w:rPr>
         <w:tab/>
       </w:r>
       <w:r>
         <w:rPr>
           <w:noProof/>
-          <w:sz w:val="22"/>
-          <w:szCs w:val="22"/>
         </w:rPr>
         <w:fldChar w:fldCharType="begin"/>
       </w:r>
       <w:r>
         <w:rPr>
           <w:noProof/>
-          <w:sz w:val="22"/>
-          <w:szCs w:val="22"/>
-        </w:rPr>
-        <w:instrText xml:space="preserve"> PAGEREF _Toc512280970 \h </w:instrText>
-      </w:r>
-      <w:r>
-        <w:rPr>
-          <w:noProof/>
-          <w:sz w:val="22"/>
-          <w:szCs w:val="22"/>
-        </w:rPr>
-      </w:r>
-      <w:r>
-        <w:rPr>
-          <w:noProof/>
-          <w:sz w:val="22"/>
-          <w:szCs w:val="22"/>
+        </w:rPr>
+        <w:instrText xml:space="preserve"> PAGEREF _Toc512455954 \h </w:instrText>
+      </w:r>
+      <w:r>
+        <w:rPr>
+          <w:noProof/>
+        </w:rPr>
+      </w:r>
+      <w:r>
+        <w:rPr>
+          <w:noProof/>
         </w:rPr>
         <w:fldChar w:fldCharType="separate"/>
       </w:r>
       <w:r>
         <w:rPr>
           <w:noProof/>
-          <w:sz w:val="22"/>
-          <w:szCs w:val="22"/>
         </w:rPr>
         <w:t>4</w:t>
       </w:r>
       <w:r>
         <w:rPr>
           <w:noProof/>
-          <w:sz w:val="22"/>
-          <w:szCs w:val="22"/>
         </w:rPr>
         <w:fldChar w:fldCharType="end"/>
       </w:r>
@@ -586,80 +593,62 @@
       <w:r>
         <w:rPr>
           <w:noProof/>
+        </w:rPr>
+        <w:t>II.</w:t>
+      </w:r>
+      <w:r>
+        <w:rPr>
+          <w:rFonts w:asciiTheme="minorHAnsi" w:eastAsiaTheme="minorEastAsia" w:hAnsiTheme="minorHAnsi" w:cstheme="minorBidi"/>
+          <w:noProof/>
           <w:sz w:val="22"/>
           <w:szCs w:val="22"/>
         </w:rPr>
-        <w:t>II.</w:t>
-      </w:r>
-      <w:r>
-        <w:rPr>
-          <w:rFonts w:asciiTheme="minorHAnsi" w:eastAsiaTheme="minorEastAsia" w:hAnsiTheme="minorHAnsi" w:cstheme="minorBidi"/>
-          <w:noProof/>
-          <w:sz w:val="22"/>
-          <w:szCs w:val="22"/>
-        </w:rPr>
         <w:tab/>
       </w:r>
       <w:r>
         <w:rPr>
           <w:noProof/>
-          <w:sz w:val="22"/>
-          <w:szCs w:val="22"/>
         </w:rPr>
         <w:t>Elaboration – Iteration 1.1</w:t>
       </w:r>
       <w:r>
         <w:rPr>
           <w:noProof/>
-          <w:sz w:val="22"/>
-          <w:szCs w:val="22"/>
         </w:rPr>
         <w:tab/>
       </w:r>
       <w:r>
         <w:rPr>
           <w:noProof/>
-          <w:sz w:val="22"/>
-          <w:szCs w:val="22"/>
         </w:rPr>
         <w:fldChar w:fldCharType="begin"/>
       </w:r>
       <w:r>
         <w:rPr>
           <w:noProof/>
-          <w:sz w:val="22"/>
-          <w:szCs w:val="22"/>
-        </w:rPr>
-        <w:instrText xml:space="preserve"> PAGEREF _Toc512280971 \h </w:instrText>
-      </w:r>
-      <w:r>
-        <w:rPr>
-          <w:noProof/>
-          <w:sz w:val="22"/>
-          <w:szCs w:val="22"/>
-        </w:rPr>
-      </w:r>
-      <w:r>
-        <w:rPr>
-          <w:noProof/>
-          <w:sz w:val="22"/>
-          <w:szCs w:val="22"/>
+        </w:rPr>
+        <w:instrText xml:space="preserve"> PAGEREF _Toc512455955 \h </w:instrText>
+      </w:r>
+      <w:r>
+        <w:rPr>
+          <w:noProof/>
+        </w:rPr>
+      </w:r>
+      <w:r>
+        <w:rPr>
+          <w:noProof/>
         </w:rPr>
         <w:fldChar w:fldCharType="separate"/>
       </w:r>
       <w:r>
         <w:rPr>
           <w:noProof/>
-          <w:sz w:val="22"/>
-          <w:szCs w:val="22"/>
         </w:rPr>
         <w:t>4</w:t>
       </w:r>
       <w:r>
         <w:rPr>
           <w:noProof/>
-          <w:sz w:val="22"/>
-          <w:szCs w:val="22"/>
         </w:rPr>
         <w:fldChar w:fldCharType="end"/>
       </w:r>
@@ -680,80 +669,62 @@
       <w:r>
         <w:rPr>
           <w:noProof/>
+        </w:rPr>
+        <w:t>1.</w:t>
+      </w:r>
+      <w:r>
+        <w:rPr>
+          <w:rFonts w:asciiTheme="minorHAnsi" w:eastAsiaTheme="minorEastAsia" w:hAnsiTheme="minorHAnsi" w:cstheme="minorBidi"/>
+          <w:noProof/>
           <w:sz w:val="22"/>
           <w:szCs w:val="22"/>
         </w:rPr>
-        <w:t>1.</w:t>
-      </w:r>
-      <w:r>
-        <w:rPr>
-          <w:rFonts w:asciiTheme="minorHAnsi" w:eastAsiaTheme="minorEastAsia" w:hAnsiTheme="minorHAnsi" w:cstheme="minorBidi"/>
-          <w:noProof/>
-          <w:sz w:val="22"/>
-          <w:szCs w:val="22"/>
-        </w:rPr>
         <w:tab/>
       </w:r>
       <w:r>
         <w:rPr>
           <w:noProof/>
-          <w:sz w:val="22"/>
-          <w:szCs w:val="22"/>
         </w:rPr>
         <w:t>Domain Model</w:t>
       </w:r>
       <w:r>
         <w:rPr>
           <w:noProof/>
-          <w:sz w:val="22"/>
-          <w:szCs w:val="22"/>
         </w:rPr>
         <w:tab/>
       </w:r>
       <w:r>
         <w:rPr>
           <w:noProof/>
-          <w:sz w:val="22"/>
-          <w:szCs w:val="22"/>
         </w:rPr>
         <w:fldChar w:fldCharType="begin"/>
       </w:r>
       <w:r>
         <w:rPr>
           <w:noProof/>
-          <w:sz w:val="22"/>
-          <w:szCs w:val="22"/>
-        </w:rPr>
-        <w:instrText xml:space="preserve"> PAGEREF _Toc512280972 \h </w:instrText>
-      </w:r>
-      <w:r>
-        <w:rPr>
-          <w:noProof/>
-          <w:sz w:val="22"/>
-          <w:szCs w:val="22"/>
-        </w:rPr>
-      </w:r>
-      <w:r>
-        <w:rPr>
-          <w:noProof/>
-          <w:sz w:val="22"/>
-          <w:szCs w:val="22"/>
+        </w:rPr>
+        <w:instrText xml:space="preserve"> PAGEREF _Toc512455956 \h </w:instrText>
+      </w:r>
+      <w:r>
+        <w:rPr>
+          <w:noProof/>
+        </w:rPr>
+      </w:r>
+      <w:r>
+        <w:rPr>
+          <w:noProof/>
         </w:rPr>
         <w:fldChar w:fldCharType="separate"/>
       </w:r>
       <w:r>
         <w:rPr>
           <w:noProof/>
-          <w:sz w:val="22"/>
-          <w:szCs w:val="22"/>
         </w:rPr>
         <w:t>4</w:t>
       </w:r>
       <w:r>
         <w:rPr>
           <w:noProof/>
-          <w:sz w:val="22"/>
-          <w:szCs w:val="22"/>
         </w:rPr>
         <w:fldChar w:fldCharType="end"/>
       </w:r>
@@ -774,80 +745,62 @@
       <w:r>
         <w:rPr>
           <w:noProof/>
+        </w:rPr>
+        <w:t>2.</w:t>
+      </w:r>
+      <w:r>
+        <w:rPr>
+          <w:rFonts w:asciiTheme="minorHAnsi" w:eastAsiaTheme="minorEastAsia" w:hAnsiTheme="minorHAnsi" w:cstheme="minorBidi"/>
+          <w:noProof/>
           <w:sz w:val="22"/>
           <w:szCs w:val="22"/>
         </w:rPr>
-        <w:t>2.</w:t>
-      </w:r>
-      <w:r>
-        <w:rPr>
-          <w:rFonts w:asciiTheme="minorHAnsi" w:eastAsiaTheme="minorEastAsia" w:hAnsiTheme="minorHAnsi" w:cstheme="minorBidi"/>
-          <w:noProof/>
-          <w:sz w:val="22"/>
-          <w:szCs w:val="22"/>
-        </w:rPr>
         <w:tab/>
       </w:r>
       <w:r>
         <w:rPr>
           <w:noProof/>
-          <w:sz w:val="22"/>
-          <w:szCs w:val="22"/>
         </w:rPr>
         <w:t>Architectural Design</w:t>
       </w:r>
       <w:r>
         <w:rPr>
           <w:noProof/>
-          <w:sz w:val="22"/>
-          <w:szCs w:val="22"/>
         </w:rPr>
         <w:tab/>
       </w:r>
       <w:r>
         <w:rPr>
           <w:noProof/>
-          <w:sz w:val="22"/>
-          <w:szCs w:val="22"/>
         </w:rPr>
         <w:fldChar w:fldCharType="begin"/>
       </w:r>
       <w:r>
         <w:rPr>
           <w:noProof/>
-          <w:sz w:val="22"/>
-          <w:szCs w:val="22"/>
-        </w:rPr>
-        <w:instrText xml:space="preserve"> PAGEREF _Toc512280973 \h </w:instrText>
-      </w:r>
-      <w:r>
-        <w:rPr>
-          <w:noProof/>
-          <w:sz w:val="22"/>
-          <w:szCs w:val="22"/>
-        </w:rPr>
-      </w:r>
-      <w:r>
-        <w:rPr>
-          <w:noProof/>
-          <w:sz w:val="22"/>
-          <w:szCs w:val="22"/>
+        </w:rPr>
+        <w:instrText xml:space="preserve"> PAGEREF _Toc512455957 \h </w:instrText>
+      </w:r>
+      <w:r>
+        <w:rPr>
+          <w:noProof/>
+        </w:rPr>
+      </w:r>
+      <w:r>
+        <w:rPr>
+          <w:noProof/>
         </w:rPr>
         <w:fldChar w:fldCharType="separate"/>
       </w:r>
       <w:r>
         <w:rPr>
           <w:noProof/>
-          <w:sz w:val="22"/>
-          <w:szCs w:val="22"/>
         </w:rPr>
         <w:t>5</w:t>
       </w:r>
       <w:r>
         <w:rPr>
           <w:noProof/>
-          <w:sz w:val="22"/>
-          <w:szCs w:val="22"/>
         </w:rPr>
         <w:fldChar w:fldCharType="end"/>
       </w:r>
@@ -868,80 +821,62 @@
       <w:r>
         <w:rPr>
           <w:noProof/>
+        </w:rPr>
+        <w:t>2.1</w:t>
+      </w:r>
+      <w:r>
+        <w:rPr>
+          <w:rFonts w:asciiTheme="minorHAnsi" w:eastAsiaTheme="minorEastAsia" w:hAnsiTheme="minorHAnsi" w:cstheme="minorBidi"/>
+          <w:noProof/>
           <w:sz w:val="22"/>
           <w:szCs w:val="22"/>
         </w:rPr>
-        <w:t>2.1</w:t>
-      </w:r>
-      <w:r>
-        <w:rPr>
-          <w:rFonts w:asciiTheme="minorHAnsi" w:eastAsiaTheme="minorEastAsia" w:hAnsiTheme="minorHAnsi" w:cstheme="minorBidi"/>
-          <w:noProof/>
-          <w:sz w:val="22"/>
-          <w:szCs w:val="22"/>
-        </w:rPr>
         <w:tab/>
       </w:r>
       <w:r>
         <w:rPr>
           <w:noProof/>
-          <w:sz w:val="22"/>
-          <w:szCs w:val="22"/>
         </w:rPr>
         <w:t>Conceptual Architecture</w:t>
       </w:r>
       <w:r>
         <w:rPr>
           <w:noProof/>
-          <w:sz w:val="22"/>
-          <w:szCs w:val="22"/>
         </w:rPr>
         <w:tab/>
       </w:r>
       <w:r>
         <w:rPr>
           <w:noProof/>
-          <w:sz w:val="22"/>
-          <w:szCs w:val="22"/>
         </w:rPr>
         <w:fldChar w:fldCharType="begin"/>
       </w:r>
       <w:r>
         <w:rPr>
           <w:noProof/>
-          <w:sz w:val="22"/>
-          <w:szCs w:val="22"/>
-        </w:rPr>
-        <w:instrText xml:space="preserve"> PAGEREF _Toc512280974 \h </w:instrText>
-      </w:r>
-      <w:r>
-        <w:rPr>
-          <w:noProof/>
-          <w:sz w:val="22"/>
-          <w:szCs w:val="22"/>
-        </w:rPr>
-      </w:r>
-      <w:r>
-        <w:rPr>
-          <w:noProof/>
-          <w:sz w:val="22"/>
-          <w:szCs w:val="22"/>
+        </w:rPr>
+        <w:instrText xml:space="preserve"> PAGEREF _Toc512455958 \h </w:instrText>
+      </w:r>
+      <w:r>
+        <w:rPr>
+          <w:noProof/>
+        </w:rPr>
+      </w:r>
+      <w:r>
+        <w:rPr>
+          <w:noProof/>
         </w:rPr>
         <w:fldChar w:fldCharType="separate"/>
       </w:r>
       <w:r>
         <w:rPr>
           <w:noProof/>
-          <w:sz w:val="22"/>
-          <w:szCs w:val="22"/>
         </w:rPr>
         <w:t>5</w:t>
       </w:r>
       <w:r>
         <w:rPr>
           <w:noProof/>
-          <w:sz w:val="22"/>
-          <w:szCs w:val="22"/>
         </w:rPr>
         <w:fldChar w:fldCharType="end"/>
       </w:r>
@@ -962,80 +897,62 @@
       <w:r>
         <w:rPr>
           <w:noProof/>
+        </w:rPr>
+        <w:t>2.2</w:t>
+      </w:r>
+      <w:r>
+        <w:rPr>
+          <w:rFonts w:asciiTheme="minorHAnsi" w:eastAsiaTheme="minorEastAsia" w:hAnsiTheme="minorHAnsi" w:cstheme="minorBidi"/>
+          <w:noProof/>
           <w:sz w:val="22"/>
           <w:szCs w:val="22"/>
         </w:rPr>
-        <w:t>2.2</w:t>
-      </w:r>
-      <w:r>
-        <w:rPr>
-          <w:rFonts w:asciiTheme="minorHAnsi" w:eastAsiaTheme="minorEastAsia" w:hAnsiTheme="minorHAnsi" w:cstheme="minorBidi"/>
-          <w:noProof/>
-          <w:sz w:val="22"/>
-          <w:szCs w:val="22"/>
-        </w:rPr>
         <w:tab/>
       </w:r>
       <w:r>
         <w:rPr>
           <w:noProof/>
-          <w:sz w:val="22"/>
-          <w:szCs w:val="22"/>
         </w:rPr>
         <w:t>Package Design</w:t>
       </w:r>
       <w:r>
         <w:rPr>
           <w:noProof/>
-          <w:sz w:val="22"/>
-          <w:szCs w:val="22"/>
         </w:rPr>
         <w:tab/>
       </w:r>
       <w:r>
         <w:rPr>
           <w:noProof/>
-          <w:sz w:val="22"/>
-          <w:szCs w:val="22"/>
         </w:rPr>
         <w:fldChar w:fldCharType="begin"/>
       </w:r>
       <w:r>
         <w:rPr>
           <w:noProof/>
-          <w:sz w:val="22"/>
-          <w:szCs w:val="22"/>
-        </w:rPr>
-        <w:instrText xml:space="preserve"> PAGEREF _Toc512280975 \h </w:instrText>
-      </w:r>
-      <w:r>
-        <w:rPr>
-          <w:noProof/>
-          <w:sz w:val="22"/>
-          <w:szCs w:val="22"/>
-        </w:rPr>
-      </w:r>
-      <w:r>
-        <w:rPr>
-          <w:noProof/>
-          <w:sz w:val="22"/>
-          <w:szCs w:val="22"/>
+        </w:rPr>
+        <w:instrText xml:space="preserve"> PAGEREF _Toc512455959 \h </w:instrText>
+      </w:r>
+      <w:r>
+        <w:rPr>
+          <w:noProof/>
+        </w:rPr>
+      </w:r>
+      <w:r>
+        <w:rPr>
+          <w:noProof/>
         </w:rPr>
         <w:fldChar w:fldCharType="separate"/>
       </w:r>
       <w:r>
         <w:rPr>
           <w:noProof/>
-          <w:sz w:val="22"/>
-          <w:szCs w:val="22"/>
         </w:rPr>
         <w:t>7</w:t>
       </w:r>
       <w:r>
         <w:rPr>
           <w:noProof/>
-          <w:sz w:val="22"/>
-          <w:szCs w:val="22"/>
         </w:rPr>
         <w:fldChar w:fldCharType="end"/>
       </w:r>
@@ -1056,80 +973,62 @@
       <w:r>
         <w:rPr>
           <w:noProof/>
+        </w:rPr>
+        <w:t>2.3</w:t>
+      </w:r>
+      <w:r>
+        <w:rPr>
+          <w:rFonts w:asciiTheme="minorHAnsi" w:eastAsiaTheme="minorEastAsia" w:hAnsiTheme="minorHAnsi" w:cstheme="minorBidi"/>
+          <w:noProof/>
           <w:sz w:val="22"/>
           <w:szCs w:val="22"/>
         </w:rPr>
-        <w:t>2.3</w:t>
-      </w:r>
-      <w:r>
-        <w:rPr>
-          <w:rFonts w:asciiTheme="minorHAnsi" w:eastAsiaTheme="minorEastAsia" w:hAnsiTheme="minorHAnsi" w:cstheme="minorBidi"/>
-          <w:noProof/>
-          <w:sz w:val="22"/>
-          <w:szCs w:val="22"/>
-        </w:rPr>
         <w:tab/>
       </w:r>
       <w:r>
         <w:rPr>
           <w:noProof/>
-          <w:sz w:val="22"/>
-          <w:szCs w:val="22"/>
         </w:rPr>
         <w:t>Component and Deployment Diagrams</w:t>
       </w:r>
       <w:r>
         <w:rPr>
           <w:noProof/>
-          <w:sz w:val="22"/>
-          <w:szCs w:val="22"/>
         </w:rPr>
         <w:tab/>
       </w:r>
       <w:r>
         <w:rPr>
           <w:noProof/>
-          <w:sz w:val="22"/>
-          <w:szCs w:val="22"/>
         </w:rPr>
         <w:fldChar w:fldCharType="begin"/>
       </w:r>
       <w:r>
         <w:rPr>
           <w:noProof/>
-          <w:sz w:val="22"/>
-          <w:szCs w:val="22"/>
-        </w:rPr>
-        <w:instrText xml:space="preserve"> PAGEREF _Toc512280976 \h </w:instrText>
-      </w:r>
-      <w:r>
-        <w:rPr>
-          <w:noProof/>
-          <w:sz w:val="22"/>
-          <w:szCs w:val="22"/>
-        </w:rPr>
-      </w:r>
-      <w:r>
-        <w:rPr>
-          <w:noProof/>
-          <w:sz w:val="22"/>
-          <w:szCs w:val="22"/>
+        </w:rPr>
+        <w:instrText xml:space="preserve"> PAGEREF _Toc512455960 \h </w:instrText>
+      </w:r>
+      <w:r>
+        <w:rPr>
+          <w:noProof/>
+        </w:rPr>
+      </w:r>
+      <w:r>
+        <w:rPr>
+          <w:noProof/>
         </w:rPr>
         <w:fldChar w:fldCharType="separate"/>
       </w:r>
       <w:r>
         <w:rPr>
           <w:noProof/>
-          <w:sz w:val="22"/>
-          <w:szCs w:val="22"/>
-        </w:rPr>
-        <w:t>9</w:t>
-      </w:r>
-      <w:r>
-        <w:rPr>
-          <w:noProof/>
-          <w:sz w:val="22"/>
-          <w:szCs w:val="22"/>
+        </w:rPr>
+        <w:t>8</w:t>
+      </w:r>
+      <w:r>
+        <w:rPr>
+          <w:noProof/>
         </w:rPr>
         <w:fldChar w:fldCharType="end"/>
       </w:r>
@@ -1150,80 +1049,62 @@
       <w:r>
         <w:rPr>
           <w:noProof/>
+        </w:rPr>
+        <w:t>III.</w:t>
+      </w:r>
+      <w:r>
+        <w:rPr>
+          <w:rFonts w:asciiTheme="minorHAnsi" w:eastAsiaTheme="minorEastAsia" w:hAnsiTheme="minorHAnsi" w:cstheme="minorBidi"/>
+          <w:noProof/>
           <w:sz w:val="22"/>
           <w:szCs w:val="22"/>
         </w:rPr>
-        <w:t>III.</w:t>
-      </w:r>
-      <w:r>
-        <w:rPr>
-          <w:rFonts w:asciiTheme="minorHAnsi" w:eastAsiaTheme="minorEastAsia" w:hAnsiTheme="minorHAnsi" w:cstheme="minorBidi"/>
-          <w:noProof/>
-          <w:sz w:val="22"/>
-          <w:szCs w:val="22"/>
-        </w:rPr>
         <w:tab/>
       </w:r>
       <w:r>
         <w:rPr>
           <w:noProof/>
-          <w:sz w:val="22"/>
-          <w:szCs w:val="22"/>
         </w:rPr>
         <w:t>Elaboration – Iteration 1.2</w:t>
       </w:r>
       <w:r>
         <w:rPr>
           <w:noProof/>
-          <w:sz w:val="22"/>
-          <w:szCs w:val="22"/>
         </w:rPr>
         <w:tab/>
       </w:r>
       <w:r>
         <w:rPr>
           <w:noProof/>
-          <w:sz w:val="22"/>
-          <w:szCs w:val="22"/>
         </w:rPr>
         <w:fldChar w:fldCharType="begin"/>
       </w:r>
       <w:r>
         <w:rPr>
           <w:noProof/>
-          <w:sz w:val="22"/>
-          <w:szCs w:val="22"/>
-        </w:rPr>
-        <w:instrText xml:space="preserve"> PAGEREF _Toc512280977 \h </w:instrText>
-      </w:r>
-      <w:r>
-        <w:rPr>
-          <w:noProof/>
-          <w:sz w:val="22"/>
-          <w:szCs w:val="22"/>
-        </w:rPr>
-      </w:r>
-      <w:r>
-        <w:rPr>
-          <w:noProof/>
-          <w:sz w:val="22"/>
-          <w:szCs w:val="22"/>
+        </w:rPr>
+        <w:instrText xml:space="preserve"> PAGEREF _Toc512455961 \h </w:instrText>
+      </w:r>
+      <w:r>
+        <w:rPr>
+          <w:noProof/>
+        </w:rPr>
+      </w:r>
+      <w:r>
+        <w:rPr>
+          <w:noProof/>
         </w:rPr>
         <w:fldChar w:fldCharType="separate"/>
       </w:r>
       <w:r>
         <w:rPr>
           <w:noProof/>
-          <w:sz w:val="22"/>
-          <w:szCs w:val="22"/>
-        </w:rPr>
-        <w:t>9</w:t>
-      </w:r>
-      <w:r>
-        <w:rPr>
-          <w:noProof/>
-          <w:sz w:val="22"/>
-          <w:szCs w:val="22"/>
+        </w:rPr>
+        <w:t>8</w:t>
+      </w:r>
+      <w:r>
+        <w:rPr>
+          <w:noProof/>
         </w:rPr>
         <w:fldChar w:fldCharType="end"/>
       </w:r>
@@ -1244,80 +1125,62 @@
       <w:r>
         <w:rPr>
           <w:noProof/>
+        </w:rPr>
+        <w:t>1.</w:t>
+      </w:r>
+      <w:r>
+        <w:rPr>
+          <w:rFonts w:asciiTheme="minorHAnsi" w:eastAsiaTheme="minorEastAsia" w:hAnsiTheme="minorHAnsi" w:cstheme="minorBidi"/>
+          <w:noProof/>
           <w:sz w:val="22"/>
           <w:szCs w:val="22"/>
         </w:rPr>
-        <w:t>1.</w:t>
-      </w:r>
-      <w:r>
-        <w:rPr>
-          <w:rFonts w:asciiTheme="minorHAnsi" w:eastAsiaTheme="minorEastAsia" w:hAnsiTheme="minorHAnsi" w:cstheme="minorBidi"/>
-          <w:noProof/>
-          <w:sz w:val="22"/>
-          <w:szCs w:val="22"/>
-        </w:rPr>
         <w:tab/>
       </w:r>
       <w:r>
         <w:rPr>
           <w:noProof/>
-          <w:sz w:val="22"/>
-          <w:szCs w:val="22"/>
         </w:rPr>
         <w:t>Design Model</w:t>
       </w:r>
       <w:r>
         <w:rPr>
           <w:noProof/>
-          <w:sz w:val="22"/>
-          <w:szCs w:val="22"/>
         </w:rPr>
         <w:tab/>
       </w:r>
       <w:r>
         <w:rPr>
           <w:noProof/>
-          <w:sz w:val="22"/>
-          <w:szCs w:val="22"/>
         </w:rPr>
         <w:fldChar w:fldCharType="begin"/>
       </w:r>
       <w:r>
         <w:rPr>
           <w:noProof/>
-          <w:sz w:val="22"/>
-          <w:szCs w:val="22"/>
-        </w:rPr>
-        <w:instrText xml:space="preserve"> PAGEREF _Toc512280978 \h </w:instrText>
-      </w:r>
-      <w:r>
-        <w:rPr>
-          <w:noProof/>
-          <w:sz w:val="22"/>
-          <w:szCs w:val="22"/>
-        </w:rPr>
-      </w:r>
-      <w:r>
-        <w:rPr>
-          <w:noProof/>
-          <w:sz w:val="22"/>
-          <w:szCs w:val="22"/>
+        </w:rPr>
+        <w:instrText xml:space="preserve"> PAGEREF _Toc512455962 \h </w:instrText>
+      </w:r>
+      <w:r>
+        <w:rPr>
+          <w:noProof/>
+        </w:rPr>
+      </w:r>
+      <w:r>
+        <w:rPr>
+          <w:noProof/>
         </w:rPr>
         <w:fldChar w:fldCharType="separate"/>
       </w:r>
       <w:r>
         <w:rPr>
           <w:noProof/>
-          <w:sz w:val="22"/>
-          <w:szCs w:val="22"/>
-        </w:rPr>
-        <w:t>9</w:t>
-      </w:r>
-      <w:r>
-        <w:rPr>
-          <w:noProof/>
-          <w:sz w:val="22"/>
-          <w:szCs w:val="22"/>
+        </w:rPr>
+        <w:t>8</w:t>
+      </w:r>
+      <w:r>
+        <w:rPr>
+          <w:noProof/>
         </w:rPr>
         <w:fldChar w:fldCharType="end"/>
       </w:r>
@@ -1338,80 +1201,62 @@
       <w:r>
         <w:rPr>
           <w:noProof/>
+        </w:rPr>
+        <w:t>1.1</w:t>
+      </w:r>
+      <w:r>
+        <w:rPr>
+          <w:rFonts w:asciiTheme="minorHAnsi" w:eastAsiaTheme="minorEastAsia" w:hAnsiTheme="minorHAnsi" w:cstheme="minorBidi"/>
+          <w:noProof/>
           <w:sz w:val="22"/>
           <w:szCs w:val="22"/>
         </w:rPr>
-        <w:t>1.1</w:t>
-      </w:r>
-      <w:r>
-        <w:rPr>
-          <w:rFonts w:asciiTheme="minorHAnsi" w:eastAsiaTheme="minorEastAsia" w:hAnsiTheme="minorHAnsi" w:cstheme="minorBidi"/>
-          <w:noProof/>
-          <w:sz w:val="22"/>
-          <w:szCs w:val="22"/>
-        </w:rPr>
         <w:tab/>
       </w:r>
       <w:r>
         <w:rPr>
           <w:noProof/>
-          <w:sz w:val="22"/>
-          <w:szCs w:val="22"/>
         </w:rPr>
         <w:t>Dynamic Behavior</w:t>
       </w:r>
       <w:r>
         <w:rPr>
           <w:noProof/>
-          <w:sz w:val="22"/>
-          <w:szCs w:val="22"/>
         </w:rPr>
         <w:tab/>
       </w:r>
       <w:r>
         <w:rPr>
           <w:noProof/>
-          <w:sz w:val="22"/>
-          <w:szCs w:val="22"/>
         </w:rPr>
         <w:fldChar w:fldCharType="begin"/>
       </w:r>
       <w:r>
         <w:rPr>
           <w:noProof/>
-          <w:sz w:val="22"/>
-          <w:szCs w:val="22"/>
-        </w:rPr>
-        <w:instrText xml:space="preserve"> PAGEREF _Toc512280979 \h </w:instrText>
-      </w:r>
-      <w:r>
-        <w:rPr>
-          <w:noProof/>
-          <w:sz w:val="22"/>
-          <w:szCs w:val="22"/>
-        </w:rPr>
-      </w:r>
-      <w:r>
-        <w:rPr>
-          <w:noProof/>
-          <w:sz w:val="22"/>
-          <w:szCs w:val="22"/>
+        </w:rPr>
+        <w:instrText xml:space="preserve"> PAGEREF _Toc512455963 \h </w:instrText>
+      </w:r>
+      <w:r>
+        <w:rPr>
+          <w:noProof/>
+        </w:rPr>
+      </w:r>
+      <w:r>
+        <w:rPr>
+          <w:noProof/>
         </w:rPr>
         <w:fldChar w:fldCharType="separate"/>
       </w:r>
       <w:r>
         <w:rPr>
           <w:noProof/>
-          <w:sz w:val="22"/>
-          <w:szCs w:val="22"/>
-        </w:rPr>
-        <w:t>9</w:t>
-      </w:r>
-      <w:r>
-        <w:rPr>
-          <w:noProof/>
-          <w:sz w:val="22"/>
-          <w:szCs w:val="22"/>
+        </w:rPr>
+        <w:t>8</w:t>
+      </w:r>
+      <w:r>
+        <w:rPr>
+          <w:noProof/>
         </w:rPr>
         <w:fldChar w:fldCharType="end"/>
       </w:r>
@@ -1432,80 +1277,138 @@
       <w:r>
         <w:rPr>
           <w:noProof/>
+        </w:rPr>
+        <w:t>1.2</w:t>
+      </w:r>
+      <w:r>
+        <w:rPr>
+          <w:rFonts w:asciiTheme="minorHAnsi" w:eastAsiaTheme="minorEastAsia" w:hAnsiTheme="minorHAnsi" w:cstheme="minorBidi"/>
+          <w:noProof/>
           <w:sz w:val="22"/>
           <w:szCs w:val="22"/>
         </w:rPr>
-        <w:t>1.2</w:t>
-      </w:r>
-      <w:r>
+        <w:tab/>
+      </w:r>
+      <w:r>
+        <w:rPr>
+          <w:noProof/>
+        </w:rPr>
+        <w:t>Class Design</w:t>
+      </w:r>
+      <w:r>
+        <w:rPr>
+          <w:noProof/>
+        </w:rPr>
+        <w:tab/>
+      </w:r>
+      <w:r>
+        <w:rPr>
+          <w:noProof/>
+        </w:rPr>
+        <w:fldChar w:fldCharType="begin"/>
+      </w:r>
+      <w:r>
+        <w:rPr>
+          <w:noProof/>
+        </w:rPr>
+        <w:instrText xml:space="preserve"> PAGEREF _Toc512455964 \h </w:instrText>
+      </w:r>
+      <w:r>
+        <w:rPr>
+          <w:noProof/>
+        </w:rPr>
+      </w:r>
+      <w:r>
+        <w:rPr>
+          <w:noProof/>
+        </w:rPr>
+        <w:fldChar w:fldCharType="separate"/>
+      </w:r>
+      <w:r>
+        <w:rPr>
+          <w:noProof/>
+        </w:rPr>
+        <w:t>10</w:t>
+      </w:r>
+      <w:r>
+        <w:rPr>
+          <w:noProof/>
+        </w:rPr>
+        <w:fldChar w:fldCharType="end"/>
+      </w:r>
+    </w:p>
+    <w:p>
+      <w:pPr>
+        <w:pStyle w:val="TOC2"/>
+        <w:tabs>
+          <w:tab w:val="left" w:pos="1100"/>
+        </w:tabs>
         <w:rPr>
           <w:rFonts w:asciiTheme="minorHAnsi" w:eastAsiaTheme="minorEastAsia" w:hAnsiTheme="minorHAnsi" w:cstheme="minorBidi"/>
           <w:noProof/>
           <w:sz w:val="22"/>
           <w:szCs w:val="22"/>
         </w:rPr>
-        <w:tab/>
-      </w:r>
-      <w:r>
-        <w:rPr>
+      </w:pPr>
+      <w:r>
+        <w:rPr>
+          <w:noProof/>
+        </w:rPr>
+        <w:t>1.3.</w:t>
+      </w:r>
+      <w:r>
+        <w:rPr>
+          <w:rFonts w:asciiTheme="minorHAnsi" w:eastAsiaTheme="minorEastAsia" w:hAnsiTheme="minorHAnsi" w:cstheme="minorBidi"/>
           <w:noProof/>
           <w:sz w:val="22"/>
           <w:szCs w:val="22"/>
         </w:rPr>
-        <w:t>Class Design</w:t>
-      </w:r>
-      <w:r>
-        <w:rPr>
-          <w:noProof/>
-          <w:sz w:val="22"/>
-          <w:szCs w:val="22"/>
-        </w:rPr>
         <w:tab/>
       </w:r>
       <w:r>
         <w:rPr>
           <w:noProof/>
-          <w:sz w:val="22"/>
-          <w:szCs w:val="22"/>
+        </w:rPr>
+        <w:t>Design Patterns</w:t>
+      </w:r>
+      <w:r>
+        <w:rPr>
+          <w:noProof/>
+        </w:rPr>
+        <w:tab/>
+      </w:r>
+      <w:r>
+        <w:rPr>
+          <w:noProof/>
         </w:rPr>
         <w:fldChar w:fldCharType="begin"/>
       </w:r>
       <w:r>
         <w:rPr>
           <w:noProof/>
-          <w:sz w:val="22"/>
-          <w:szCs w:val="22"/>
-        </w:rPr>
-        <w:instrText xml:space="preserve"> PAGEREF _Toc512280980 \h </w:instrText>
-      </w:r>
-      <w:r>
-        <w:rPr>
-          <w:noProof/>
-          <w:sz w:val="22"/>
-          <w:szCs w:val="22"/>
-        </w:rPr>
-      </w:r>
-      <w:r>
-        <w:rPr>
-          <w:noProof/>
-          <w:sz w:val="22"/>
-          <w:szCs w:val="22"/>
+        </w:rPr>
+        <w:instrText xml:space="preserve"> PAGEREF _Toc512455965 \h </w:instrText>
+      </w:r>
+      <w:r>
+        <w:rPr>
+          <w:noProof/>
+        </w:rPr>
+      </w:r>
+      <w:r>
+        <w:rPr>
+          <w:noProof/>
         </w:rPr>
         <w:fldChar w:fldCharType="separate"/>
       </w:r>
       <w:r>
         <w:rPr>
           <w:noProof/>
-          <w:sz w:val="22"/>
-          <w:szCs w:val="22"/>
-        </w:rPr>
-        <w:t>9</w:t>
-      </w:r>
-      <w:r>
-        <w:rPr>
-          <w:noProof/>
-          <w:sz w:val="22"/>
-          <w:szCs w:val="22"/>
+        </w:rPr>
+        <w:t>11</w:t>
+      </w:r>
+      <w:r>
+        <w:rPr>
+          <w:noProof/>
         </w:rPr>
         <w:fldChar w:fldCharType="end"/>
       </w:r>
@@ -1526,80 +1429,62 @@
       <w:r>
         <w:rPr>
           <w:noProof/>
+        </w:rPr>
+        <w:t>2.</w:t>
+      </w:r>
+      <w:r>
+        <w:rPr>
+          <w:rFonts w:asciiTheme="minorHAnsi" w:eastAsiaTheme="minorEastAsia" w:hAnsiTheme="minorHAnsi" w:cstheme="minorBidi"/>
+          <w:noProof/>
           <w:sz w:val="22"/>
           <w:szCs w:val="22"/>
         </w:rPr>
-        <w:t>2.</w:t>
-      </w:r>
-      <w:r>
-        <w:rPr>
-          <w:rFonts w:asciiTheme="minorHAnsi" w:eastAsiaTheme="minorEastAsia" w:hAnsiTheme="minorHAnsi" w:cstheme="minorBidi"/>
-          <w:noProof/>
-          <w:sz w:val="22"/>
-          <w:szCs w:val="22"/>
-        </w:rPr>
         <w:tab/>
       </w:r>
       <w:r>
         <w:rPr>
           <w:noProof/>
-          <w:sz w:val="22"/>
-          <w:szCs w:val="22"/>
         </w:rPr>
         <w:t>Data Model</w:t>
       </w:r>
       <w:r>
         <w:rPr>
           <w:noProof/>
-          <w:sz w:val="22"/>
-          <w:szCs w:val="22"/>
         </w:rPr>
         <w:tab/>
       </w:r>
       <w:r>
         <w:rPr>
           <w:noProof/>
-          <w:sz w:val="22"/>
-          <w:szCs w:val="22"/>
         </w:rPr>
         <w:fldChar w:fldCharType="begin"/>
       </w:r>
       <w:r>
         <w:rPr>
           <w:noProof/>
-          <w:sz w:val="22"/>
-          <w:szCs w:val="22"/>
-        </w:rPr>
-        <w:instrText xml:space="preserve"> PAGEREF _Toc512280981 \h </w:instrText>
-      </w:r>
-      <w:r>
-        <w:rPr>
-          <w:noProof/>
-          <w:sz w:val="22"/>
-          <w:szCs w:val="22"/>
-        </w:rPr>
-      </w:r>
-      <w:r>
-        <w:rPr>
-          <w:noProof/>
-          <w:sz w:val="22"/>
-          <w:szCs w:val="22"/>
+        </w:rPr>
+        <w:instrText xml:space="preserve"> PAGEREF _Toc512455966 \h </w:instrText>
+      </w:r>
+      <w:r>
+        <w:rPr>
+          <w:noProof/>
+        </w:rPr>
+      </w:r>
+      <w:r>
+        <w:rPr>
+          <w:noProof/>
         </w:rPr>
         <w:fldChar w:fldCharType="separate"/>
       </w:r>
       <w:r>
         <w:rPr>
           <w:noProof/>
-          <w:sz w:val="22"/>
-          <w:szCs w:val="22"/>
-        </w:rPr>
-        <w:t>9</w:t>
-      </w:r>
-      <w:r>
-        <w:rPr>
-          <w:noProof/>
-          <w:sz w:val="22"/>
-          <w:szCs w:val="22"/>
+        </w:rPr>
+        <w:t>12</w:t>
+      </w:r>
+      <w:r>
+        <w:rPr>
+          <w:noProof/>
         </w:rPr>
         <w:fldChar w:fldCharType="end"/>
       </w:r>
@@ -1620,80 +1505,62 @@
       <w:r>
         <w:rPr>
           <w:noProof/>
+        </w:rPr>
+        <w:t>3.</w:t>
+      </w:r>
+      <w:r>
+        <w:rPr>
+          <w:rFonts w:asciiTheme="minorHAnsi" w:eastAsiaTheme="minorEastAsia" w:hAnsiTheme="minorHAnsi" w:cstheme="minorBidi"/>
+          <w:noProof/>
           <w:sz w:val="22"/>
           <w:szCs w:val="22"/>
         </w:rPr>
-        <w:t>3.</w:t>
-      </w:r>
-      <w:r>
-        <w:rPr>
-          <w:rFonts w:asciiTheme="minorHAnsi" w:eastAsiaTheme="minorEastAsia" w:hAnsiTheme="minorHAnsi" w:cstheme="minorBidi"/>
-          <w:noProof/>
-          <w:sz w:val="22"/>
-          <w:szCs w:val="22"/>
-        </w:rPr>
         <w:tab/>
       </w:r>
       <w:r>
         <w:rPr>
           <w:noProof/>
-          <w:sz w:val="22"/>
-          <w:szCs w:val="22"/>
         </w:rPr>
         <w:t>Unit Testing</w:t>
       </w:r>
       <w:r>
         <w:rPr>
           <w:noProof/>
-          <w:sz w:val="22"/>
-          <w:szCs w:val="22"/>
         </w:rPr>
         <w:tab/>
       </w:r>
       <w:r>
         <w:rPr>
           <w:noProof/>
-          <w:sz w:val="22"/>
-          <w:szCs w:val="22"/>
         </w:rPr>
         <w:fldChar w:fldCharType="begin"/>
       </w:r>
       <w:r>
         <w:rPr>
           <w:noProof/>
-          <w:sz w:val="22"/>
-          <w:szCs w:val="22"/>
-        </w:rPr>
-        <w:instrText xml:space="preserve"> PAGEREF _Toc512280982 \h </w:instrText>
-      </w:r>
-      <w:r>
-        <w:rPr>
-          <w:noProof/>
-          <w:sz w:val="22"/>
-          <w:szCs w:val="22"/>
-        </w:rPr>
-      </w:r>
-      <w:r>
-        <w:rPr>
-          <w:noProof/>
-          <w:sz w:val="22"/>
-          <w:szCs w:val="22"/>
+        </w:rPr>
+        <w:instrText xml:space="preserve"> PAGEREF _Toc512455967 \h </w:instrText>
+      </w:r>
+      <w:r>
+        <w:rPr>
+          <w:noProof/>
+        </w:rPr>
+      </w:r>
+      <w:r>
+        <w:rPr>
+          <w:noProof/>
         </w:rPr>
         <w:fldChar w:fldCharType="separate"/>
       </w:r>
       <w:r>
         <w:rPr>
           <w:noProof/>
-          <w:sz w:val="22"/>
-          <w:szCs w:val="22"/>
-        </w:rPr>
-        <w:t>10</w:t>
-      </w:r>
-      <w:r>
-        <w:rPr>
-          <w:noProof/>
-          <w:sz w:val="22"/>
-          <w:szCs w:val="22"/>
+        </w:rPr>
+        <w:t>12</w:t>
+      </w:r>
+      <w:r>
+        <w:rPr>
+          <w:noProof/>
         </w:rPr>
         <w:fldChar w:fldCharType="end"/>
       </w:r>
@@ -1714,80 +1581,62 @@
       <w:r>
         <w:rPr>
           <w:noProof/>
+        </w:rPr>
+        <w:t>IV.</w:t>
+      </w:r>
+      <w:r>
+        <w:rPr>
+          <w:rFonts w:asciiTheme="minorHAnsi" w:eastAsiaTheme="minorEastAsia" w:hAnsiTheme="minorHAnsi" w:cstheme="minorBidi"/>
+          <w:noProof/>
           <w:sz w:val="22"/>
           <w:szCs w:val="22"/>
         </w:rPr>
-        <w:t>IV.</w:t>
-      </w:r>
-      <w:r>
-        <w:rPr>
-          <w:rFonts w:asciiTheme="minorHAnsi" w:eastAsiaTheme="minorEastAsia" w:hAnsiTheme="minorHAnsi" w:cstheme="minorBidi"/>
-          <w:noProof/>
-          <w:sz w:val="22"/>
-          <w:szCs w:val="22"/>
-        </w:rPr>
         <w:tab/>
       </w:r>
       <w:r>
         <w:rPr>
           <w:noProof/>
-          <w:sz w:val="22"/>
-          <w:szCs w:val="22"/>
         </w:rPr>
         <w:t>Elaboration – Iteration 2</w:t>
       </w:r>
       <w:r>
         <w:rPr>
           <w:noProof/>
-          <w:sz w:val="22"/>
-          <w:szCs w:val="22"/>
         </w:rPr>
         <w:tab/>
       </w:r>
       <w:r>
         <w:rPr>
           <w:noProof/>
-          <w:sz w:val="22"/>
-          <w:szCs w:val="22"/>
         </w:rPr>
         <w:fldChar w:fldCharType="begin"/>
       </w:r>
       <w:r>
         <w:rPr>
           <w:noProof/>
-          <w:sz w:val="22"/>
-          <w:szCs w:val="22"/>
-        </w:rPr>
-        <w:instrText xml:space="preserve"> PAGEREF _Toc512280983 \h </w:instrText>
-      </w:r>
-      <w:r>
-        <w:rPr>
-          <w:noProof/>
-          <w:sz w:val="22"/>
-          <w:szCs w:val="22"/>
-        </w:rPr>
-      </w:r>
-      <w:r>
-        <w:rPr>
-          <w:noProof/>
-          <w:sz w:val="22"/>
-          <w:szCs w:val="22"/>
+        </w:rPr>
+        <w:instrText xml:space="preserve"> PAGEREF _Toc512455968 \h </w:instrText>
+      </w:r>
+      <w:r>
+        <w:rPr>
+          <w:noProof/>
+        </w:rPr>
+      </w:r>
+      <w:r>
+        <w:rPr>
+          <w:noProof/>
         </w:rPr>
         <w:fldChar w:fldCharType="separate"/>
       </w:r>
       <w:r>
         <w:rPr>
           <w:noProof/>
-          <w:sz w:val="22"/>
-          <w:szCs w:val="22"/>
-        </w:rPr>
-        <w:t>10</w:t>
-      </w:r>
-      <w:r>
-        <w:rPr>
-          <w:noProof/>
-          <w:sz w:val="22"/>
-          <w:szCs w:val="22"/>
+        </w:rPr>
+        <w:t>12</w:t>
+      </w:r>
+      <w:r>
+        <w:rPr>
+          <w:noProof/>
         </w:rPr>
         <w:fldChar w:fldCharType="end"/>
       </w:r>
@@ -1808,80 +1657,62 @@
       <w:r>
         <w:rPr>
           <w:noProof/>
+        </w:rPr>
+        <w:t>1.</w:t>
+      </w:r>
+      <w:r>
+        <w:rPr>
+          <w:rFonts w:asciiTheme="minorHAnsi" w:eastAsiaTheme="minorEastAsia" w:hAnsiTheme="minorHAnsi" w:cstheme="minorBidi"/>
+          <w:noProof/>
           <w:sz w:val="22"/>
           <w:szCs w:val="22"/>
         </w:rPr>
-        <w:t>1.</w:t>
-      </w:r>
-      <w:r>
-        <w:rPr>
-          <w:rFonts w:asciiTheme="minorHAnsi" w:eastAsiaTheme="minorEastAsia" w:hAnsiTheme="minorHAnsi" w:cstheme="minorBidi"/>
-          <w:noProof/>
-          <w:sz w:val="22"/>
-          <w:szCs w:val="22"/>
-        </w:rPr>
         <w:tab/>
       </w:r>
       <w:r>
         <w:rPr>
           <w:noProof/>
-          <w:sz w:val="22"/>
-          <w:szCs w:val="22"/>
         </w:rPr>
         <w:t>Architectural Design Refinement</w:t>
       </w:r>
       <w:r>
         <w:rPr>
           <w:noProof/>
-          <w:sz w:val="22"/>
-          <w:szCs w:val="22"/>
         </w:rPr>
         <w:tab/>
       </w:r>
       <w:r>
         <w:rPr>
           <w:noProof/>
-          <w:sz w:val="22"/>
-          <w:szCs w:val="22"/>
         </w:rPr>
         <w:fldChar w:fldCharType="begin"/>
       </w:r>
       <w:r>
         <w:rPr>
           <w:noProof/>
-          <w:sz w:val="22"/>
-          <w:szCs w:val="22"/>
-        </w:rPr>
-        <w:instrText xml:space="preserve"> PAGEREF _Toc512280984 \h </w:instrText>
-      </w:r>
-      <w:r>
-        <w:rPr>
-          <w:noProof/>
-          <w:sz w:val="22"/>
-          <w:szCs w:val="22"/>
-        </w:rPr>
-      </w:r>
-      <w:r>
-        <w:rPr>
-          <w:noProof/>
-          <w:sz w:val="22"/>
-          <w:szCs w:val="22"/>
+        </w:rPr>
+        <w:instrText xml:space="preserve"> PAGEREF _Toc512455969 \h </w:instrText>
+      </w:r>
+      <w:r>
+        <w:rPr>
+          <w:noProof/>
+        </w:rPr>
+      </w:r>
+      <w:r>
+        <w:rPr>
+          <w:noProof/>
         </w:rPr>
         <w:fldChar w:fldCharType="separate"/>
       </w:r>
       <w:r>
         <w:rPr>
           <w:noProof/>
-          <w:sz w:val="22"/>
-          <w:szCs w:val="22"/>
-        </w:rPr>
-        <w:t>10</w:t>
-      </w:r>
-      <w:r>
-        <w:rPr>
-          <w:noProof/>
-          <w:sz w:val="22"/>
-          <w:szCs w:val="22"/>
+        </w:rPr>
+        <w:t>12</w:t>
+      </w:r>
+      <w:r>
+        <w:rPr>
+          <w:noProof/>
         </w:rPr>
         <w:fldChar w:fldCharType="end"/>
       </w:r>
@@ -1902,80 +1733,62 @@
       <w:r>
         <w:rPr>
           <w:noProof/>
+        </w:rPr>
+        <w:t>2.</w:t>
+      </w:r>
+      <w:r>
+        <w:rPr>
+          <w:rFonts w:asciiTheme="minorHAnsi" w:eastAsiaTheme="minorEastAsia" w:hAnsiTheme="minorHAnsi" w:cstheme="minorBidi"/>
+          <w:noProof/>
           <w:sz w:val="22"/>
           <w:szCs w:val="22"/>
         </w:rPr>
-        <w:t>2.</w:t>
-      </w:r>
-      <w:r>
-        <w:rPr>
-          <w:rFonts w:asciiTheme="minorHAnsi" w:eastAsiaTheme="minorEastAsia" w:hAnsiTheme="minorHAnsi" w:cstheme="minorBidi"/>
-          <w:noProof/>
-          <w:sz w:val="22"/>
-          <w:szCs w:val="22"/>
-        </w:rPr>
         <w:tab/>
       </w:r>
       <w:r>
         <w:rPr>
           <w:noProof/>
-          <w:sz w:val="22"/>
-          <w:szCs w:val="22"/>
         </w:rPr>
         <w:t>Design Model Refinement</w:t>
       </w:r>
       <w:r>
         <w:rPr>
           <w:noProof/>
-          <w:sz w:val="22"/>
-          <w:szCs w:val="22"/>
         </w:rPr>
         <w:tab/>
       </w:r>
       <w:r>
         <w:rPr>
           <w:noProof/>
-          <w:sz w:val="22"/>
-          <w:szCs w:val="22"/>
         </w:rPr>
         <w:fldChar w:fldCharType="begin"/>
       </w:r>
       <w:r>
         <w:rPr>
           <w:noProof/>
-          <w:sz w:val="22"/>
-          <w:szCs w:val="22"/>
-        </w:rPr>
-        <w:instrText xml:space="preserve"> PAGEREF _Toc512280985 \h </w:instrText>
-      </w:r>
-      <w:r>
-        <w:rPr>
-          <w:noProof/>
-          <w:sz w:val="22"/>
-          <w:szCs w:val="22"/>
-        </w:rPr>
-      </w:r>
-      <w:r>
-        <w:rPr>
-          <w:noProof/>
-          <w:sz w:val="22"/>
-          <w:szCs w:val="22"/>
+        </w:rPr>
+        <w:instrText xml:space="preserve"> PAGEREF _Toc512455970 \h </w:instrText>
+      </w:r>
+      <w:r>
+        <w:rPr>
+          <w:noProof/>
+        </w:rPr>
+      </w:r>
+      <w:r>
+        <w:rPr>
+          <w:noProof/>
         </w:rPr>
         <w:fldChar w:fldCharType="separate"/>
       </w:r>
       <w:r>
         <w:rPr>
           <w:noProof/>
-          <w:sz w:val="22"/>
-          <w:szCs w:val="22"/>
-        </w:rPr>
-        <w:t>10</w:t>
-      </w:r>
-      <w:r>
-        <w:rPr>
-          <w:noProof/>
-          <w:sz w:val="22"/>
-          <w:szCs w:val="22"/>
+        </w:rPr>
+        <w:t>13</w:t>
+      </w:r>
+      <w:r>
+        <w:rPr>
+          <w:noProof/>
         </w:rPr>
         <w:fldChar w:fldCharType="end"/>
       </w:r>
@@ -1996,80 +1809,62 @@
       <w:r>
         <w:rPr>
           <w:noProof/>
+        </w:rPr>
+        <w:t>V.</w:t>
+      </w:r>
+      <w:r>
+        <w:rPr>
+          <w:rFonts w:asciiTheme="minorHAnsi" w:eastAsiaTheme="minorEastAsia" w:hAnsiTheme="minorHAnsi" w:cstheme="minorBidi"/>
+          <w:noProof/>
           <w:sz w:val="22"/>
           <w:szCs w:val="22"/>
         </w:rPr>
-        <w:t>V.</w:t>
-      </w:r>
-      <w:r>
-        <w:rPr>
-          <w:rFonts w:asciiTheme="minorHAnsi" w:eastAsiaTheme="minorEastAsia" w:hAnsiTheme="minorHAnsi" w:cstheme="minorBidi"/>
-          <w:noProof/>
-          <w:sz w:val="22"/>
-          <w:szCs w:val="22"/>
-        </w:rPr>
         <w:tab/>
       </w:r>
       <w:r>
         <w:rPr>
           <w:noProof/>
-          <w:sz w:val="22"/>
-          <w:szCs w:val="22"/>
         </w:rPr>
         <w:t>Construction and Transition</w:t>
       </w:r>
       <w:r>
         <w:rPr>
           <w:noProof/>
-          <w:sz w:val="22"/>
-          <w:szCs w:val="22"/>
         </w:rPr>
         <w:tab/>
       </w:r>
       <w:r>
         <w:rPr>
           <w:noProof/>
-          <w:sz w:val="22"/>
-          <w:szCs w:val="22"/>
         </w:rPr>
         <w:fldChar w:fldCharType="begin"/>
       </w:r>
       <w:r>
         <w:rPr>
           <w:noProof/>
-          <w:sz w:val="22"/>
-          <w:szCs w:val="22"/>
-        </w:rPr>
-        <w:instrText xml:space="preserve"> PAGEREF _Toc512280986 \h </w:instrText>
-      </w:r>
-      <w:r>
-        <w:rPr>
-          <w:noProof/>
-          <w:sz w:val="22"/>
-          <w:szCs w:val="22"/>
-        </w:rPr>
-      </w:r>
-      <w:r>
-        <w:rPr>
-          <w:noProof/>
-          <w:sz w:val="22"/>
-          <w:szCs w:val="22"/>
+        </w:rPr>
+        <w:instrText xml:space="preserve"> PAGEREF _Toc512455971 \h </w:instrText>
+      </w:r>
+      <w:r>
+        <w:rPr>
+          <w:noProof/>
+        </w:rPr>
+      </w:r>
+      <w:r>
+        <w:rPr>
+          <w:noProof/>
         </w:rPr>
         <w:fldChar w:fldCharType="separate"/>
       </w:r>
       <w:r>
         <w:rPr>
           <w:noProof/>
-          <w:sz w:val="22"/>
-          <w:szCs w:val="22"/>
-        </w:rPr>
-        <w:t>10</w:t>
-      </w:r>
-      <w:r>
-        <w:rPr>
-          <w:noProof/>
-          <w:sz w:val="22"/>
-          <w:szCs w:val="22"/>
+        </w:rPr>
+        <w:t>13</w:t>
+      </w:r>
+      <w:r>
+        <w:rPr>
+          <w:noProof/>
         </w:rPr>
         <w:fldChar w:fldCharType="end"/>
       </w:r>
@@ -2090,80 +1885,62 @@
       <w:r>
         <w:rPr>
           <w:noProof/>
+        </w:rPr>
+        <w:t>1.</w:t>
+      </w:r>
+      <w:r>
+        <w:rPr>
+          <w:rFonts w:asciiTheme="minorHAnsi" w:eastAsiaTheme="minorEastAsia" w:hAnsiTheme="minorHAnsi" w:cstheme="minorBidi"/>
+          <w:noProof/>
           <w:sz w:val="22"/>
           <w:szCs w:val="22"/>
         </w:rPr>
-        <w:t>1.</w:t>
-      </w:r>
-      <w:r>
-        <w:rPr>
-          <w:rFonts w:asciiTheme="minorHAnsi" w:eastAsiaTheme="minorEastAsia" w:hAnsiTheme="minorHAnsi" w:cstheme="minorBidi"/>
-          <w:noProof/>
-          <w:sz w:val="22"/>
-          <w:szCs w:val="22"/>
-        </w:rPr>
         <w:tab/>
       </w:r>
       <w:r>
         <w:rPr>
           <w:noProof/>
-          <w:sz w:val="22"/>
-          <w:szCs w:val="22"/>
         </w:rPr>
         <w:t>System Testing</w:t>
       </w:r>
       <w:r>
         <w:rPr>
           <w:noProof/>
-          <w:sz w:val="22"/>
-          <w:szCs w:val="22"/>
         </w:rPr>
         <w:tab/>
       </w:r>
       <w:r>
         <w:rPr>
           <w:noProof/>
-          <w:sz w:val="22"/>
-          <w:szCs w:val="22"/>
         </w:rPr>
         <w:fldChar w:fldCharType="begin"/>
       </w:r>
       <w:r>
         <w:rPr>
           <w:noProof/>
-          <w:sz w:val="22"/>
-          <w:szCs w:val="22"/>
-        </w:rPr>
-        <w:instrText xml:space="preserve"> PAGEREF _Toc512280987 \h </w:instrText>
-      </w:r>
-      <w:r>
-        <w:rPr>
-          <w:noProof/>
-          <w:sz w:val="22"/>
-          <w:szCs w:val="22"/>
-        </w:rPr>
-      </w:r>
-      <w:r>
-        <w:rPr>
-          <w:noProof/>
-          <w:sz w:val="22"/>
-          <w:szCs w:val="22"/>
+        </w:rPr>
+        <w:instrText xml:space="preserve"> PAGEREF _Toc512455972 \h </w:instrText>
+      </w:r>
+      <w:r>
+        <w:rPr>
+          <w:noProof/>
+        </w:rPr>
+      </w:r>
+      <w:r>
+        <w:rPr>
+          <w:noProof/>
         </w:rPr>
         <w:fldChar w:fldCharType="separate"/>
       </w:r>
       <w:r>
         <w:rPr>
           <w:noProof/>
-          <w:sz w:val="22"/>
-          <w:szCs w:val="22"/>
-        </w:rPr>
-        <w:t>10</w:t>
-      </w:r>
-      <w:r>
-        <w:rPr>
-          <w:noProof/>
-          <w:sz w:val="22"/>
-          <w:szCs w:val="22"/>
+        </w:rPr>
+        <w:t>13</w:t>
+      </w:r>
+      <w:r>
+        <w:rPr>
+          <w:noProof/>
         </w:rPr>
         <w:fldChar w:fldCharType="end"/>
       </w:r>
@@ -2184,80 +1961,62 @@
       <w:r>
         <w:rPr>
           <w:noProof/>
+        </w:rPr>
+        <w:t>2.</w:t>
+      </w:r>
+      <w:r>
+        <w:rPr>
+          <w:rFonts w:asciiTheme="minorHAnsi" w:eastAsiaTheme="minorEastAsia" w:hAnsiTheme="minorHAnsi" w:cstheme="minorBidi"/>
+          <w:noProof/>
           <w:sz w:val="22"/>
           <w:szCs w:val="22"/>
         </w:rPr>
-        <w:t>2.</w:t>
-      </w:r>
-      <w:r>
-        <w:rPr>
-          <w:rFonts w:asciiTheme="minorHAnsi" w:eastAsiaTheme="minorEastAsia" w:hAnsiTheme="minorHAnsi" w:cstheme="minorBidi"/>
-          <w:noProof/>
-          <w:sz w:val="22"/>
-          <w:szCs w:val="22"/>
-        </w:rPr>
         <w:tab/>
       </w:r>
       <w:r>
         <w:rPr>
           <w:noProof/>
-          <w:sz w:val="22"/>
-          <w:szCs w:val="22"/>
         </w:rPr>
         <w:t>Future improvements</w:t>
       </w:r>
       <w:r>
         <w:rPr>
           <w:noProof/>
-          <w:sz w:val="22"/>
-          <w:szCs w:val="22"/>
         </w:rPr>
         <w:tab/>
       </w:r>
       <w:r>
         <w:rPr>
           <w:noProof/>
-          <w:sz w:val="22"/>
-          <w:szCs w:val="22"/>
         </w:rPr>
         <w:fldChar w:fldCharType="begin"/>
       </w:r>
       <w:r>
         <w:rPr>
           <w:noProof/>
-          <w:sz w:val="22"/>
-          <w:szCs w:val="22"/>
-        </w:rPr>
-        <w:instrText xml:space="preserve"> PAGEREF _Toc512280988 \h </w:instrText>
-      </w:r>
-      <w:r>
-        <w:rPr>
-          <w:noProof/>
-          <w:sz w:val="22"/>
-          <w:szCs w:val="22"/>
-        </w:rPr>
-      </w:r>
-      <w:r>
-        <w:rPr>
-          <w:noProof/>
-          <w:sz w:val="22"/>
-          <w:szCs w:val="22"/>
+        </w:rPr>
+        <w:instrText xml:space="preserve"> PAGEREF _Toc512455973 \h </w:instrText>
+      </w:r>
+      <w:r>
+        <w:rPr>
+          <w:noProof/>
+        </w:rPr>
+      </w:r>
+      <w:r>
+        <w:rPr>
+          <w:noProof/>
         </w:rPr>
         <w:fldChar w:fldCharType="separate"/>
       </w:r>
       <w:r>
         <w:rPr>
           <w:noProof/>
-          <w:sz w:val="22"/>
-          <w:szCs w:val="22"/>
-        </w:rPr>
-        <w:t>10</w:t>
-      </w:r>
-      <w:r>
-        <w:rPr>
-          <w:noProof/>
-          <w:sz w:val="22"/>
-          <w:szCs w:val="22"/>
+        </w:rPr>
+        <w:t>13</w:t>
+      </w:r>
+      <w:r>
+        <w:rPr>
+          <w:noProof/>
         </w:rPr>
         <w:fldChar w:fldCharType="end"/>
       </w:r>
@@ -2278,80 +2037,62 @@
       <w:r>
         <w:rPr>
           <w:noProof/>
+        </w:rPr>
+        <w:t>VI.</w:t>
+      </w:r>
+      <w:r>
+        <w:rPr>
+          <w:rFonts w:asciiTheme="minorHAnsi" w:eastAsiaTheme="minorEastAsia" w:hAnsiTheme="minorHAnsi" w:cstheme="minorBidi"/>
+          <w:noProof/>
           <w:sz w:val="22"/>
           <w:szCs w:val="22"/>
         </w:rPr>
-        <w:t>VI.</w:t>
-      </w:r>
-      <w:r>
-        <w:rPr>
-          <w:rFonts w:asciiTheme="minorHAnsi" w:eastAsiaTheme="minorEastAsia" w:hAnsiTheme="minorHAnsi" w:cstheme="minorBidi"/>
-          <w:noProof/>
-          <w:sz w:val="22"/>
-          <w:szCs w:val="22"/>
-        </w:rPr>
         <w:tab/>
       </w:r>
       <w:r>
         <w:rPr>
           <w:noProof/>
-          <w:sz w:val="22"/>
-          <w:szCs w:val="22"/>
         </w:rPr>
         <w:t>Bibliography</w:t>
       </w:r>
       <w:r>
         <w:rPr>
           <w:noProof/>
-          <w:sz w:val="22"/>
-          <w:szCs w:val="22"/>
         </w:rPr>
         <w:tab/>
       </w:r>
       <w:r>
         <w:rPr>
           <w:noProof/>
-          <w:sz w:val="22"/>
-          <w:szCs w:val="22"/>
         </w:rPr>
         <w:fldChar w:fldCharType="begin"/>
       </w:r>
       <w:r>
         <w:rPr>
           <w:noProof/>
-          <w:sz w:val="22"/>
-          <w:szCs w:val="22"/>
-        </w:rPr>
-        <w:instrText xml:space="preserve"> PAGEREF _Toc512280989 \h </w:instrText>
-      </w:r>
-      <w:r>
-        <w:rPr>
-          <w:noProof/>
-          <w:sz w:val="22"/>
-          <w:szCs w:val="22"/>
-        </w:rPr>
-      </w:r>
-      <w:r>
-        <w:rPr>
-          <w:noProof/>
-          <w:sz w:val="22"/>
-          <w:szCs w:val="22"/>
+        </w:rPr>
+        <w:instrText xml:space="preserve"> PAGEREF _Toc512455974 \h </w:instrText>
+      </w:r>
+      <w:r>
+        <w:rPr>
+          <w:noProof/>
+        </w:rPr>
+      </w:r>
+      <w:r>
+        <w:rPr>
+          <w:noProof/>
         </w:rPr>
         <w:fldChar w:fldCharType="separate"/>
       </w:r>
       <w:r>
         <w:rPr>
           <w:noProof/>
-          <w:sz w:val="22"/>
-          <w:szCs w:val="22"/>
-        </w:rPr>
-        <w:t>10</w:t>
-      </w:r>
-      <w:r>
-        <w:rPr>
-          <w:noProof/>
-          <w:sz w:val="22"/>
-          <w:szCs w:val="22"/>
+        </w:rPr>
+        <w:t>13</w:t>
+      </w:r>
+      <w:r>
+        <w:rPr>
+          <w:noProof/>
         </w:rPr>
         <w:fldChar w:fldCharType="end"/>
       </w:r>
@@ -2404,7 +2145,7 @@
           <w:szCs w:val="28"/>
         </w:rPr>
       </w:pPr>
-      <w:bookmarkStart w:id="0" w:name="_Toc512280970"/>
+      <w:bookmarkStart w:id="0" w:name="_Toc512455954"/>
       <w:r>
         <w:rPr>
           <w:rFonts w:ascii="Times New Roman" w:hAnsi="Times New Roman"/>
@@ -2471,7 +2212,7 @@
           <w:szCs w:val="28"/>
         </w:rPr>
       </w:pPr>
-      <w:bookmarkStart w:id="1" w:name="_Toc512280971"/>
+      <w:bookmarkStart w:id="1" w:name="_Toc512455955"/>
       <w:r>
         <w:rPr>
           <w:rFonts w:ascii="Times New Roman" w:hAnsi="Times New Roman"/>
@@ -2498,7 +2239,7 @@
           <w:sz w:val="28"/>
         </w:rPr>
       </w:pPr>
-      <w:bookmarkStart w:id="2" w:name="_Toc512280972"/>
+      <w:bookmarkStart w:id="2" w:name="_Toc512455956"/>
       <w:r>
         <w:rPr>
           <w:rFonts w:ascii="Times New Roman" w:hAnsi="Times New Roman"/>
@@ -2733,7 +2474,7 @@
           <w:szCs w:val="28"/>
         </w:rPr>
       </w:pPr>
-      <w:bookmarkStart w:id="3" w:name="_Toc512280973"/>
+      <w:bookmarkStart w:id="3" w:name="_Toc512455957"/>
       <w:r>
         <w:rPr>
           <w:rFonts w:ascii="Times New Roman" w:hAnsi="Times New Roman"/>
@@ -2753,7 +2494,7 @@
           <w:szCs w:val="24"/>
         </w:rPr>
       </w:pPr>
-      <w:bookmarkStart w:id="4" w:name="_Toc512280974"/>
+      <w:bookmarkStart w:id="4" w:name="_Toc512455958"/>
       <w:r>
         <w:rPr>
           <w:rFonts w:ascii="Times New Roman" w:hAnsi="Times New Roman"/>
@@ -2954,7 +2695,7 @@
           <w:szCs w:val="24"/>
         </w:rPr>
       </w:pPr>
-      <w:bookmarkStart w:id="5" w:name="_Toc512280975"/>
+      <w:bookmarkStart w:id="5" w:name="_Toc512455959"/>
       <w:r>
         <w:rPr>
           <w:rFonts w:ascii="Times New Roman" w:hAnsi="Times New Roman"/>
@@ -3080,7 +2821,7 @@
           <w:sz w:val="24"/>
         </w:rPr>
       </w:pPr>
-      <w:bookmarkStart w:id="6" w:name="_Toc512280976"/>
+      <w:bookmarkStart w:id="6" w:name="_Toc512455960"/>
       <w:r>
         <w:rPr>
           <w:rFonts w:ascii="Times New Roman" w:hAnsi="Times New Roman"/>
@@ -3297,7 +3038,7 @@
           <w:sz w:val="28"/>
         </w:rPr>
       </w:pPr>
-      <w:bookmarkStart w:id="7" w:name="_Toc512280977"/>
+      <w:bookmarkStart w:id="7" w:name="_Toc512455961"/>
       <w:r>
         <w:rPr>
           <w:rFonts w:ascii="Times New Roman" w:hAnsi="Times New Roman"/>
@@ -3327,7 +3068,7 @@
           <w:sz w:val="28"/>
         </w:rPr>
       </w:pPr>
-      <w:bookmarkStart w:id="8" w:name="_Toc512280978"/>
+      <w:bookmarkStart w:id="8" w:name="_Toc512455962"/>
       <w:r>
         <w:rPr>
           <w:rFonts w:ascii="Times New Roman" w:hAnsi="Times New Roman"/>
@@ -3351,7 +3092,7 @@
           <w:szCs w:val="28"/>
         </w:rPr>
       </w:pPr>
-      <w:bookmarkStart w:id="9" w:name="_Toc512280979"/>
+      <w:bookmarkStart w:id="9" w:name="_Toc512455963"/>
       <w:r>
         <w:rPr>
           <w:rFonts w:ascii="Times New Roman" w:hAnsi="Times New Roman"/>
@@ -3362,7 +3103,6 @@
       </w:r>
       <w:bookmarkEnd w:id="9"/>
     </w:p>
-    <w:p/>
     <w:p>
       <w:pPr>
         <w:ind w:firstLine="720"/>
@@ -3387,10 +3127,10 @@
         </w:rPr>
         <w:lastRenderedPageBreak/>
         <w:drawing>
-          <wp:inline distT="0" distB="0" distL="0" distR="0" wp14:anchorId="79911B6E" wp14:editId="71DD2A9E">
+          <wp:inline distT="0" distB="0" distL="0" distR="0" wp14:anchorId="21AD951B" wp14:editId="42685910">
             <wp:extent cx="5943600" cy="3589020"/>
             <wp:effectExtent l="0" t="0" r="0" b="0"/>
-            <wp:docPr id="1" name="Picture 1"/>
+            <wp:docPr id="7" name="Picture 7"/>
             <wp:cNvGraphicFramePr>
               <a:graphicFrameLocks xmlns:a="http://schemas.openxmlformats.org/drawingml/2006/main" noChangeAspect="1"/>
             </wp:cNvGraphicFramePr>
@@ -3398,7 +3138,7 @@
               <a:graphicData uri="http://schemas.openxmlformats.org/drawingml/2006/picture">
                 <pic:pic xmlns:pic="http://schemas.openxmlformats.org/drawingml/2006/picture">
                   <pic:nvPicPr>
-                    <pic:cNvPr id="1" name="Initiatives_Platform_Sequence_Diagram.png"/>
+                    <pic:cNvPr id="7" name="Initiatives_Platform_Sequence_Diagram.png"/>
                     <pic:cNvPicPr/>
                   </pic:nvPicPr>
                   <pic:blipFill>
@@ -3434,11 +3174,13 @@
         <w:jc w:val="center"/>
         <w:rPr>
           <w:i/>
+          <w:sz w:val="24"/>
         </w:rPr>
       </w:pPr>
       <w:r>
         <w:rPr>
           <w:i/>
+          <w:sz w:val="24"/>
         </w:rPr>
         <w:t>Sequence Diagram</w:t>
       </w:r>
@@ -3529,7 +3271,14 @@
           <w:sz w:val="24"/>
           <w:szCs w:val="24"/>
         </w:rPr>
-        <w:t>userController</w:t>
+        <w:t>u</w:t>
+      </w:r>
+      <w:r>
+        <w:rPr>
+          <w:sz w:val="24"/>
+          <w:szCs w:val="24"/>
+        </w:rPr>
+        <w:t>serController</w:t>
       </w:r>
       <w:proofErr w:type="spellEnd"/>
       <w:r>
@@ -3545,7 +3294,14 @@
           <w:sz w:val="24"/>
           <w:szCs w:val="24"/>
         </w:rPr>
-        <w:t>userService</w:t>
+        <w:t>U</w:t>
+      </w:r>
+      <w:r>
+        <w:rPr>
+          <w:sz w:val="24"/>
+          <w:szCs w:val="24"/>
+        </w:rPr>
+        <w:t>serService</w:t>
       </w:r>
       <w:proofErr w:type="spellEnd"/>
       <w:r>
@@ -3695,7 +3451,7 @@
           <w:sz w:val="28"/>
         </w:rPr>
       </w:pPr>
-      <w:bookmarkStart w:id="10" w:name="_Toc512280980"/>
+      <w:bookmarkStart w:id="10" w:name="_Toc512455964"/>
       <w:r>
         <w:rPr>
           <w:rFonts w:ascii="Times New Roman" w:hAnsi="Times New Roman"/>
@@ -3749,6 +3505,7 @@
           <w:ilvl w:val="0"/>
           <w:numId w:val="15"/>
         </w:numPr>
+        <w:ind w:left="360" w:firstLine="0"/>
         <w:jc w:val="both"/>
         <w:rPr>
           <w:sz w:val="24"/>
@@ -3770,6 +3527,7 @@
           <w:ilvl w:val="0"/>
           <w:numId w:val="15"/>
         </w:numPr>
+        <w:ind w:left="360" w:firstLine="0"/>
         <w:jc w:val="both"/>
         <w:rPr>
           <w:sz w:val="24"/>
@@ -3791,6 +3549,10 @@
           <w:ilvl w:val="0"/>
           <w:numId w:val="15"/>
         </w:numPr>
+        <w:tabs>
+          <w:tab w:val="left" w:pos="720"/>
+        </w:tabs>
+        <w:ind w:left="360" w:firstLine="0"/>
         <w:jc w:val="both"/>
         <w:rPr>
           <w:sz w:val="24"/>
@@ -3812,6 +3574,7 @@
           <w:ilvl w:val="0"/>
           <w:numId w:val="15"/>
         </w:numPr>
+        <w:ind w:left="360" w:firstLine="0"/>
         <w:jc w:val="both"/>
         <w:rPr>
           <w:sz w:val="24"/>
@@ -3833,6 +3596,7 @@
           <w:ilvl w:val="0"/>
           <w:numId w:val="15"/>
         </w:numPr>
+        <w:ind w:left="360" w:firstLine="0"/>
         <w:jc w:val="both"/>
         <w:rPr>
           <w:sz w:val="24"/>
@@ -3854,6 +3618,7 @@
           <w:ilvl w:val="0"/>
           <w:numId w:val="15"/>
         </w:numPr>
+        <w:ind w:left="360" w:firstLine="0"/>
         <w:jc w:val="both"/>
         <w:rPr>
           <w:sz w:val="24"/>
@@ -3875,6 +3640,7 @@
           <w:ilvl w:val="0"/>
           <w:numId w:val="15"/>
         </w:numPr>
+        <w:ind w:left="360" w:firstLine="0"/>
         <w:jc w:val="both"/>
         <w:rPr>
           <w:sz w:val="24"/>
@@ -3891,7 +3657,7 @@
     </w:p>
     <w:p>
       <w:pPr>
-        <w:ind w:left="720"/>
+        <w:ind w:left="360"/>
         <w:jc w:val="both"/>
         <w:rPr>
           <w:sz w:val="24"/>
@@ -3913,6 +3679,7 @@
           <w:ilvl w:val="0"/>
           <w:numId w:val="16"/>
         </w:numPr>
+        <w:ind w:left="360" w:firstLine="0"/>
         <w:jc w:val="both"/>
         <w:rPr>
           <w:sz w:val="24"/>
@@ -3934,6 +3701,7 @@
           <w:ilvl w:val="0"/>
           <w:numId w:val="16"/>
         </w:numPr>
+        <w:ind w:left="360" w:firstLine="0"/>
         <w:jc w:val="both"/>
         <w:rPr>
           <w:sz w:val="24"/>
@@ -3955,6 +3723,7 @@
           <w:ilvl w:val="0"/>
           <w:numId w:val="16"/>
         </w:numPr>
+        <w:ind w:left="360" w:firstLine="0"/>
         <w:jc w:val="both"/>
         <w:rPr>
           <w:sz w:val="24"/>
@@ -3976,6 +3745,7 @@
           <w:ilvl w:val="0"/>
           <w:numId w:val="16"/>
         </w:numPr>
+        <w:ind w:left="360" w:firstLine="0"/>
         <w:jc w:val="both"/>
         <w:rPr>
           <w:sz w:val="24"/>
@@ -3997,6 +3767,7 @@
           <w:ilvl w:val="0"/>
           <w:numId w:val="16"/>
         </w:numPr>
+        <w:ind w:left="360" w:firstLine="0"/>
         <w:jc w:val="both"/>
         <w:rPr>
           <w:sz w:val="24"/>
@@ -4018,6 +3789,7 @@
           <w:ilvl w:val="0"/>
           <w:numId w:val="16"/>
         </w:numPr>
+        <w:ind w:left="360" w:firstLine="0"/>
         <w:jc w:val="both"/>
         <w:rPr>
           <w:sz w:val="24"/>
@@ -4029,7 +3801,7 @@
           <w:sz w:val="24"/>
           <w:szCs w:val="24"/>
         </w:rPr>
-        <w:t xml:space="preserve">A project may have more votes so the proper relationship between Project and Vote </w:t>
+        <w:t xml:space="preserve">A project may have more votes so the proper relationship between Project and Vote will </w:t>
       </w:r>
       <w:r>
         <w:rPr>
@@ -4037,7 +3809,7 @@
           <w:szCs w:val="24"/>
         </w:rPr>
         <w:lastRenderedPageBreak/>
-        <w:t>will be the one-to-many association relationship;</w:t>
+        <w:t>be the one-to-many association relationship;</w:t>
       </w:r>
     </w:p>
     <w:p>
@@ -4047,6 +3819,7 @@
           <w:ilvl w:val="0"/>
           <w:numId w:val="16"/>
         </w:numPr>
+        <w:ind w:left="360" w:firstLine="0"/>
         <w:jc w:val="both"/>
         <w:rPr>
           <w:sz w:val="24"/>
@@ -4148,6 +3921,7 @@
           <w:sz w:val="28"/>
         </w:rPr>
       </w:pPr>
+      <w:bookmarkStart w:id="11" w:name="_Toc512455965"/>
       <w:r>
         <w:rPr>
           <w:rFonts w:ascii="Times New Roman" w:hAnsi="Times New Roman"/>
@@ -4155,6 +3929,7 @@
         </w:rPr>
         <w:t>Design Patterns</w:t>
       </w:r>
+      <w:bookmarkEnd w:id="11"/>
     </w:p>
     <w:p/>
     <w:p>
@@ -4282,19 +4057,24 @@
         </w:rPr>
         <w:t>is necessary because the system is populated with many entities of the same class, mainly users, projects and votes. Complex filters have to be implemented on all these entities, so an approach based on the filter pattern allows splitting the functionality into small sized filters that can be composed into complex structures.</w:t>
       </w:r>
-      <w:r>
-        <w:rPr>
-          <w:b/>
-          <w:sz w:val="24"/>
-        </w:rPr>
-        <w:t xml:space="preserve"> </w:t>
-      </w:r>
     </w:p>
     <w:p>
       <w:pPr>
         <w:ind w:firstLine="720"/>
         <w:jc w:val="both"/>
         <w:rPr>
+          <w:b/>
+          <w:sz w:val="24"/>
+        </w:rPr>
+      </w:pPr>
+      <w:bookmarkStart w:id="12" w:name="_GoBack"/>
+      <w:bookmarkEnd w:id="12"/>
+    </w:p>
+    <w:p>
+      <w:pPr>
+        <w:ind w:firstLine="720"/>
+        <w:jc w:val="both"/>
+        <w:rPr>
           <w:sz w:val="24"/>
         </w:rPr>
       </w:pPr>
@@ -4332,8 +4112,6 @@
         </w:rPr>
         <w:t>.</w:t>
       </w:r>
-      <w:bookmarkStart w:id="11" w:name="_GoBack"/>
-      <w:bookmarkEnd w:id="11"/>
     </w:p>
     <w:p>
       <w:pPr>
@@ -4357,7 +4135,7 @@
           <w:sz w:val="28"/>
         </w:rPr>
       </w:pPr>
-      <w:bookmarkStart w:id="12" w:name="_Toc512280981"/>
+      <w:bookmarkStart w:id="13" w:name="_Toc512455966"/>
       <w:r>
         <w:rPr>
           <w:rFonts w:ascii="Times New Roman" w:hAnsi="Times New Roman"/>
@@ -4365,7 +4143,7 @@
         </w:rPr>
         <w:t>Data Model</w:t>
       </w:r>
-      <w:bookmarkEnd w:id="12"/>
+      <w:bookmarkEnd w:id="13"/>
     </w:p>
     <w:p/>
     <w:p>
@@ -4477,14 +4255,14 @@
           <w:rFonts w:ascii="Times New Roman" w:hAnsi="Times New Roman"/>
         </w:rPr>
       </w:pPr>
-      <w:bookmarkStart w:id="13" w:name="_Toc512280982"/>
+      <w:bookmarkStart w:id="14" w:name="_Toc512455967"/>
       <w:r>
         <w:rPr>
           <w:rFonts w:ascii="Times New Roman" w:hAnsi="Times New Roman"/>
         </w:rPr>
         <w:t>Unit Testing</w:t>
       </w:r>
-      <w:bookmarkEnd w:id="13"/>
+      <w:bookmarkEnd w:id="14"/>
     </w:p>
     <w:p>
       <w:pPr>
@@ -4533,14 +4311,14 @@
           <w:rFonts w:ascii="Times New Roman" w:hAnsi="Times New Roman"/>
         </w:rPr>
       </w:pPr>
-      <w:bookmarkStart w:id="14" w:name="_Toc512280983"/>
+      <w:bookmarkStart w:id="15" w:name="_Toc512455968"/>
       <w:r>
         <w:rPr>
           <w:rFonts w:ascii="Times New Roman" w:hAnsi="Times New Roman"/>
         </w:rPr>
         <w:t>Elaboration – Iteration 2</w:t>
       </w:r>
-      <w:bookmarkEnd w:id="14"/>
+      <w:bookmarkEnd w:id="15"/>
     </w:p>
     <w:p>
       <w:pPr>
@@ -4554,14 +4332,14 @@
           <w:rFonts w:ascii="Times New Roman" w:hAnsi="Times New Roman"/>
         </w:rPr>
       </w:pPr>
-      <w:bookmarkStart w:id="15" w:name="_Toc512280984"/>
+      <w:bookmarkStart w:id="16" w:name="_Toc512455969"/>
       <w:r>
         <w:rPr>
           <w:rFonts w:ascii="Times New Roman" w:hAnsi="Times New Roman"/>
         </w:rPr>
         <w:t>Architectural Design Refinement</w:t>
       </w:r>
-      <w:bookmarkEnd w:id="15"/>
+      <w:bookmarkEnd w:id="16"/>
     </w:p>
     <w:p>
       <w:pPr>
@@ -4592,7 +4370,7 @@
           <w:rFonts w:ascii="Times New Roman" w:hAnsi="Times New Roman"/>
         </w:rPr>
       </w:pPr>
-      <w:bookmarkStart w:id="16" w:name="_Toc512280985"/>
+      <w:bookmarkStart w:id="17" w:name="_Toc512455970"/>
       <w:r>
         <w:rPr>
           <w:rFonts w:ascii="Times New Roman" w:hAnsi="Times New Roman"/>
@@ -4600,7 +4378,7 @@
         <w:lastRenderedPageBreak/>
         <w:t>Design Model Refinement</w:t>
       </w:r>
-      <w:bookmarkEnd w:id="16"/>
+      <w:bookmarkEnd w:id="17"/>
     </w:p>
     <w:p>
       <w:pPr>
@@ -4609,9 +4387,9 @@
           <w:sz w:val="24"/>
         </w:rPr>
       </w:pPr>
-      <w:bookmarkStart w:id="17" w:name="_Toc285725326"/>
-      <w:bookmarkStart w:id="18" w:name="_Toc285725569"/>
-      <w:bookmarkStart w:id="19" w:name="_Toc285793970"/>
+      <w:bookmarkStart w:id="18" w:name="_Toc285725326"/>
+      <w:bookmarkStart w:id="19" w:name="_Toc285725569"/>
+      <w:bookmarkStart w:id="20" w:name="_Toc285793970"/>
       <w:r>
         <w:t>[Refine the UML class diagram by applying</w:t>
       </w:r>
@@ -4621,9 +4399,9 @@
       <w:r>
         <w:t>GRASP; motivate your choices. Deliver the updated class diagrams.]</w:t>
       </w:r>
-      <w:bookmarkEnd w:id="17"/>
       <w:bookmarkEnd w:id="18"/>
       <w:bookmarkEnd w:id="19"/>
+      <w:bookmarkEnd w:id="20"/>
     </w:p>
     <w:p>
       <w:pPr>
@@ -4646,14 +4424,14 @@
           <w:rFonts w:ascii="Times New Roman" w:hAnsi="Times New Roman"/>
         </w:rPr>
       </w:pPr>
-      <w:bookmarkStart w:id="20" w:name="_Toc512280986"/>
+      <w:bookmarkStart w:id="21" w:name="_Toc512455971"/>
       <w:r>
         <w:rPr>
           <w:rFonts w:ascii="Times New Roman" w:hAnsi="Times New Roman"/>
         </w:rPr>
         <w:t>Construction and Transition</w:t>
       </w:r>
-      <w:bookmarkEnd w:id="20"/>
+      <w:bookmarkEnd w:id="21"/>
     </w:p>
     <w:p>
       <w:pPr>
@@ -4675,14 +4453,14 @@
           <w:rFonts w:ascii="Times New Roman" w:hAnsi="Times New Roman"/>
         </w:rPr>
       </w:pPr>
-      <w:bookmarkStart w:id="21" w:name="_Toc512280987"/>
+      <w:bookmarkStart w:id="22" w:name="_Toc512455972"/>
       <w:r>
         <w:rPr>
           <w:rFonts w:ascii="Times New Roman" w:hAnsi="Times New Roman"/>
         </w:rPr>
         <w:t>System Testing</w:t>
       </w:r>
-      <w:bookmarkEnd w:id="21"/>
+      <w:bookmarkEnd w:id="22"/>
     </w:p>
     <w:p>
       <w:pPr>
@@ -4712,14 +4490,14 @@
           <w:rFonts w:ascii="Times New Roman" w:hAnsi="Times New Roman"/>
         </w:rPr>
       </w:pPr>
-      <w:bookmarkStart w:id="22" w:name="_Toc512280988"/>
+      <w:bookmarkStart w:id="23" w:name="_Toc512455973"/>
       <w:r>
         <w:rPr>
           <w:rFonts w:ascii="Times New Roman" w:hAnsi="Times New Roman"/>
         </w:rPr>
         <w:t>Future improvements</w:t>
       </w:r>
-      <w:bookmarkEnd w:id="22"/>
+      <w:bookmarkEnd w:id="23"/>
     </w:p>
     <w:p>
       <w:pPr>
@@ -4758,14 +4536,14 @@
           <w:rFonts w:ascii="Times New Roman" w:hAnsi="Times New Roman"/>
         </w:rPr>
       </w:pPr>
-      <w:bookmarkStart w:id="23" w:name="_Toc512280989"/>
+      <w:bookmarkStart w:id="24" w:name="_Toc512455974"/>
       <w:r>
         <w:rPr>
           <w:rFonts w:ascii="Times New Roman" w:hAnsi="Times New Roman"/>
         </w:rPr>
         <w:t>Bibliography</w:t>
       </w:r>
-      <w:bookmarkEnd w:id="23"/>
+      <w:bookmarkEnd w:id="24"/>
     </w:p>
     <w:p/>
     <w:p>
@@ -4959,29 +4737,15 @@
             </w:rPr>
             <w:t xml:space="preserve"> of </w:t>
           </w:r>
-          <w:r>
-            <w:fldChar w:fldCharType="begin"/>
-          </w:r>
-          <w:r>
-            <w:instrText xml:space="preserve"> NUMPAGES  \* MERGEFORMAT </w:instrText>
-          </w:r>
-          <w:r>
-            <w:fldChar w:fldCharType="separate"/>
-          </w:r>
-          <w:r>
-            <w:rPr>
-              <w:rStyle w:val="PageNumber"/>
-              <w:noProof/>
-            </w:rPr>
-            <w:t>5</w:t>
-          </w:r>
-          <w:r>
-            <w:rPr>
-              <w:rStyle w:val="PageNumber"/>
-              <w:noProof/>
-            </w:rPr>
-            <w:fldChar w:fldCharType="end"/>
-          </w:r>
+          <w:fldSimple w:instr=" NUMPAGES  \* MERGEFORMAT ">
+            <w:r>
+              <w:rPr>
+                <w:rStyle w:val="PageNumber"/>
+                <w:noProof/>
+              </w:rPr>
+              <w:t>5</w:t>
+            </w:r>
+          </w:fldSimple>
         </w:p>
       </w:tc>
     </w:tr>
@@ -5143,7 +4907,13 @@
             <w:ind w:right="68"/>
           </w:pPr>
           <w:r>
-            <w:t xml:space="preserve">  Version:           1.0</w:t>
+            <w:t xml:space="preserve">  Version:           </w:t>
+          </w:r>
+          <w:r>
+            <w:t>2</w:t>
+          </w:r>
+          <w:r>
+            <w:t>.0</w:t>
           </w:r>
         </w:p>
       </w:tc>
@@ -5154,24 +4924,14 @@
           <w:tcW w:w="6379" w:type="dxa"/>
         </w:tcPr>
         <w:p>
-          <w:r>
-            <w:fldChar w:fldCharType="begin"/>
-          </w:r>
-          <w:r>
-            <w:instrText xml:space="preserve"> TITLE  \* MERGEFORMAT </w:instrText>
-          </w:r>
-          <w:r>
-            <w:fldChar w:fldCharType="separate"/>
-          </w:r>
-          <w:r>
-            <w:t>Analysis and Design</w:t>
-          </w:r>
-          <w:r>
-            <w:t xml:space="preserve"> Document</w:t>
-          </w:r>
-          <w:r>
-            <w:fldChar w:fldCharType="end"/>
-          </w:r>
+          <w:fldSimple w:instr=" TITLE  \* MERGEFORMAT ">
+            <w:r>
+              <w:t>Analysis and Design</w:t>
+            </w:r>
+            <w:r>
+              <w:t xml:space="preserve"> Document</w:t>
+            </w:r>
+          </w:fldSimple>
         </w:p>
       </w:tc>
       <w:tc>
@@ -5183,7 +4943,7 @@
             <w:t xml:space="preserve">  Date:  </w:t>
           </w:r>
           <w:r>
-            <w:t>04</w:t>
+            <w:t>25</w:t>
           </w:r>
           <w:r>
             <w:t>/</w:t>
@@ -5870,7 +5630,7 @@
       <w:lvlText w:val=""/>
       <w:lvlJc w:val="left"/>
       <w:pPr>
-        <w:ind w:left="1080" w:hanging="360"/>
+        <w:ind w:left="990" w:hanging="360"/>
       </w:pPr>
       <w:rPr>
         <w:rFonts w:ascii="Symbol" w:hAnsi="Symbol" w:hint="default"/>
@@ -5882,7 +5642,7 @@
       <w:lvlText w:val="o"/>
       <w:lvlJc w:val="left"/>
       <w:pPr>
-        <w:ind w:left="1800" w:hanging="360"/>
+        <w:ind w:left="1710" w:hanging="360"/>
       </w:pPr>
       <w:rPr>
         <w:rFonts w:ascii="Courier New" w:hAnsi="Courier New" w:cs="Courier New" w:hint="default"/>
@@ -5894,7 +5654,7 @@
       <w:lvlText w:val=""/>
       <w:lvlJc w:val="left"/>
       <w:pPr>
-        <w:ind w:left="2520" w:hanging="360"/>
+        <w:ind w:left="2430" w:hanging="360"/>
       </w:pPr>
       <w:rPr>
         <w:rFonts w:ascii="Wingdings" w:hAnsi="Wingdings" w:hint="default"/>
@@ -5906,7 +5666,7 @@
       <w:lvlText w:val=""/>
       <w:lvlJc w:val="left"/>
       <w:pPr>
-        <w:ind w:left="3240" w:hanging="360"/>
+        <w:ind w:left="3150" w:hanging="360"/>
       </w:pPr>
       <w:rPr>
         <w:rFonts w:ascii="Symbol" w:hAnsi="Symbol" w:hint="default"/>
@@ -5918,7 +5678,7 @@
       <w:lvlText w:val="o"/>
       <w:lvlJc w:val="left"/>
       <w:pPr>
-        <w:ind w:left="3960" w:hanging="360"/>
+        <w:ind w:left="3870" w:hanging="360"/>
       </w:pPr>
       <w:rPr>
         <w:rFonts w:ascii="Courier New" w:hAnsi="Courier New" w:cs="Courier New" w:hint="default"/>
@@ -5930,7 +5690,7 @@
       <w:lvlText w:val=""/>
       <w:lvlJc w:val="left"/>
       <w:pPr>
-        <w:ind w:left="4680" w:hanging="360"/>
+        <w:ind w:left="4590" w:hanging="360"/>
       </w:pPr>
       <w:rPr>
         <w:rFonts w:ascii="Wingdings" w:hAnsi="Wingdings" w:hint="default"/>
@@ -5942,7 +5702,7 @@
       <w:lvlText w:val=""/>
       <w:lvlJc w:val="left"/>
       <w:pPr>
-        <w:ind w:left="5400" w:hanging="360"/>
+        <w:ind w:left="5310" w:hanging="360"/>
       </w:pPr>
       <w:rPr>
         <w:rFonts w:ascii="Symbol" w:hAnsi="Symbol" w:hint="default"/>
@@ -5954,7 +5714,7 @@
       <w:lvlText w:val="o"/>
       <w:lvlJc w:val="left"/>
       <w:pPr>
-        <w:ind w:left="6120" w:hanging="360"/>
+        <w:ind w:left="6030" w:hanging="360"/>
       </w:pPr>
       <w:rPr>
         <w:rFonts w:ascii="Courier New" w:hAnsi="Courier New" w:cs="Courier New" w:hint="default"/>
@@ -5966,7 +5726,7 @@
       <w:lvlText w:val=""/>
       <w:lvlJc w:val="left"/>
       <w:pPr>
-        <w:ind w:left="6840" w:hanging="360"/>
+        <w:ind w:left="6750" w:hanging="360"/>
       </w:pPr>
       <w:rPr>
         <w:rFonts w:ascii="Wingdings" w:hAnsi="Wingdings" w:hint="default"/>
@@ -8134,7 +7894,7 @@
 </file>
 
 <file path=customXml/itemProps1.xml><?xml version="1.0" encoding="utf-8"?>
-<ds:datastoreItem xmlns:ds="http://schemas.openxmlformats.org/officeDocument/2006/customXml" ds:itemID="{ED726D38-7EC9-4B47-A632-11B6A08D0469}">
+<ds:datastoreItem xmlns:ds="http://schemas.openxmlformats.org/officeDocument/2006/customXml" ds:itemID="{E8FB7801-2096-4034-8327-D143832F0C9E}">
   <ds:schemaRefs>
     <ds:schemaRef ds:uri="http://schemas.openxmlformats.org/officeDocument/2006/bibliography"/>
   </ds:schemaRefs>

</xml_diff>